<commit_message>
Both GIS Maps updated in figures
</commit_message>
<xml_diff>
--- a/Docs/Figures_RunTimingManuscript.docx
+++ b/Docs/Figures_RunTimingManuscript.docx
@@ -12,19 +12,119 @@
       </w:r>
       <w:proofErr w:type="spellEnd"/>
       <w:r>
-        <w:t xml:space="preserve">, include </w:t>
+        <w:t>, include inset and bounding box values in the figure description]</w:t>
       </w:r>
-      <w:proofErr w:type="gramStart"/>
+    </w:p>
+    <w:p/>
+    <w:p>
       <w:r>
-        <w:t>inset</w:t>
-      </w:r>
-      <w:proofErr w:type="gramEnd"/>
-      <w:r>
-        <w:t xml:space="preserve"> and bounding box values in the figure description]</w:t>
+        <w:rPr>
+          <w:noProof/>
+        </w:rPr>
+        <w:drawing>
+          <wp:inline distT="0" distB="0" distL="0" distR="0" wp14:anchorId="329926DD" wp14:editId="5BFBBA03">
+            <wp:extent cx="5943600" cy="4505325"/>
+            <wp:effectExtent l="0" t="0" r="0" b="9525"/>
+            <wp:docPr id="1577477404" name="Picture 1" descr="A map of a river system&#10;&#10;AI-generated content may be incorrect."/>
+            <wp:cNvGraphicFramePr>
+              <a:graphicFrameLocks xmlns:a="http://schemas.openxmlformats.org/drawingml/2006/main" noChangeAspect="1"/>
+            </wp:cNvGraphicFramePr>
+            <a:graphic xmlns:a="http://schemas.openxmlformats.org/drawingml/2006/main">
+              <a:graphicData uri="http://schemas.openxmlformats.org/drawingml/2006/picture">
+                <pic:pic xmlns:pic="http://schemas.openxmlformats.org/drawingml/2006/picture">
+                  <pic:nvPicPr>
+                    <pic:cNvPr id="1577477404" name="Picture 1" descr="A map of a river system&#10;&#10;AI-generated content may be incorrect."/>
+                    <pic:cNvPicPr/>
+                  </pic:nvPicPr>
+                  <pic:blipFill>
+                    <a:blip r:embed="rId4"/>
+                    <a:stretch>
+                      <a:fillRect/>
+                    </a:stretch>
+                  </pic:blipFill>
+                  <pic:spPr>
+                    <a:xfrm>
+                      <a:off x="0" y="0"/>
+                      <a:ext cx="5943600" cy="4505325"/>
+                    </a:xfrm>
+                    <a:prstGeom prst="rect">
+                      <a:avLst/>
+                    </a:prstGeom>
+                  </pic:spPr>
+                </pic:pic>
+              </a:graphicData>
+            </a:graphic>
+          </wp:inline>
+        </w:drawing>
       </w:r>
     </w:p>
     <w:p/>
     <w:p/>
+    <w:p/>
+    <w:p/>
+    <w:p/>
+    <w:p/>
+    <w:p/>
+    <w:p/>
+    <w:p/>
+    <w:p>
+      <w:r>
+        <w:lastRenderedPageBreak/>
+        <w:t xml:space="preserve">Figure 2; </w:t>
+      </w:r>
+      <w:r>
+        <w:t xml:space="preserve">Management Unit Map </w:t>
+      </w:r>
+    </w:p>
+    <w:p>
+      <w:r>
+        <w:rPr>
+          <w:noProof/>
+        </w:rPr>
+        <w:drawing>
+          <wp:inline distT="0" distB="0" distL="0" distR="0" wp14:anchorId="3697CDD8" wp14:editId="22A6AFC7">
+            <wp:extent cx="5943600" cy="4593590"/>
+            <wp:effectExtent l="0" t="0" r="0" b="0"/>
+            <wp:docPr id="433617156" name="Picture 1"/>
+            <wp:cNvGraphicFramePr>
+              <a:graphicFrameLocks xmlns:a="http://schemas.openxmlformats.org/drawingml/2006/main" noChangeAspect="1"/>
+            </wp:cNvGraphicFramePr>
+            <a:graphic xmlns:a="http://schemas.openxmlformats.org/drawingml/2006/main">
+              <a:graphicData uri="http://schemas.openxmlformats.org/drawingml/2006/picture">
+                <pic:pic xmlns:pic="http://schemas.openxmlformats.org/drawingml/2006/picture">
+                  <pic:nvPicPr>
+                    <pic:cNvPr id="433617156" name=""/>
+                    <pic:cNvPicPr/>
+                  </pic:nvPicPr>
+                  <pic:blipFill>
+                    <a:blip r:embed="rId5"/>
+                    <a:stretch>
+                      <a:fillRect/>
+                    </a:stretch>
+                  </pic:blipFill>
+                  <pic:spPr>
+                    <a:xfrm>
+                      <a:off x="0" y="0"/>
+                      <a:ext cx="5943600" cy="4593590"/>
+                    </a:xfrm>
+                    <a:prstGeom prst="rect">
+                      <a:avLst/>
+                    </a:prstGeom>
+                  </pic:spPr>
+                </pic:pic>
+              </a:graphicData>
+            </a:graphic>
+          </wp:inline>
+        </w:drawing>
+      </w:r>
+    </w:p>
+    <w:p/>
+    <w:p/>
+    <w:p>
+      <w:r>
+        <w:t xml:space="preserve">Figure 3; 8 Panel map of average production </w:t>
+      </w:r>
+    </w:p>
     <w:sectPr>
       <w:pgSz w:w="12240" w:h="15840"/>
       <w:pgMar w:top="1440" w:right="1440" w:bottom="1440" w:left="1440" w:header="720" w:footer="720" w:gutter="0"/>

</xml_diff>

<commit_message>
all four figures in draft form in doc
</commit_message>
<xml_diff>
--- a/Docs/Figures_RunTimingManuscript.docx
+++ b/Docs/Figures_RunTimingManuscript.docx
@@ -120,9 +120,174 @@
     </w:p>
     <w:p/>
     <w:p/>
+    <w:p/>
+    <w:p/>
+    <w:p/>
+    <w:p/>
+    <w:p/>
+    <w:p/>
+    <w:p/>
+    <w:p/>
     <w:p>
       <w:r>
+        <w:lastRenderedPageBreak/>
         <w:t xml:space="preserve">Figure 3; 8 Panel map of average production </w:t>
+      </w:r>
+    </w:p>
+    <w:p>
+      <w:r>
+        <w:drawing>
+          <wp:inline distT="0" distB="0" distL="0" distR="0" wp14:anchorId="167A01D8" wp14:editId="39D9C1AD">
+            <wp:extent cx="5943600" cy="2666365"/>
+            <wp:effectExtent l="0" t="0" r="0" b="635"/>
+            <wp:docPr id="1830187347" name="Picture 1" descr="A map of the country&#10;&#10;AI-generated content may be incorrect."/>
+            <wp:cNvGraphicFramePr>
+              <a:graphicFrameLocks xmlns:a="http://schemas.openxmlformats.org/drawingml/2006/main" noChangeAspect="1"/>
+            </wp:cNvGraphicFramePr>
+            <a:graphic xmlns:a="http://schemas.openxmlformats.org/drawingml/2006/main">
+              <a:graphicData uri="http://schemas.openxmlformats.org/drawingml/2006/picture">
+                <pic:pic xmlns:pic="http://schemas.openxmlformats.org/drawingml/2006/picture">
+                  <pic:nvPicPr>
+                    <pic:cNvPr id="1830187347" name="Picture 1" descr="A map of the country&#10;&#10;AI-generated content may be incorrect."/>
+                    <pic:cNvPicPr/>
+                  </pic:nvPicPr>
+                  <pic:blipFill>
+                    <a:blip r:embed="rId6"/>
+                    <a:stretch>
+                      <a:fillRect/>
+                    </a:stretch>
+                  </pic:blipFill>
+                  <pic:spPr>
+                    <a:xfrm>
+                      <a:off x="0" y="0"/>
+                      <a:ext cx="5943600" cy="2666365"/>
+                    </a:xfrm>
+                    <a:prstGeom prst="rect">
+                      <a:avLst/>
+                    </a:prstGeom>
+                  </pic:spPr>
+                </pic:pic>
+              </a:graphicData>
+            </a:graphic>
+          </wp:inline>
+        </w:drawing>
+      </w:r>
+    </w:p>
+    <w:p/>
+    <w:p/>
+    <w:p/>
+    <w:p/>
+    <w:p/>
+    <w:p/>
+    <w:p/>
+    <w:p/>
+    <w:p/>
+    <w:p/>
+    <w:p/>
+    <w:p/>
+    <w:p/>
+    <w:p/>
+    <w:p/>
+    <w:p/>
+    <w:p>
+      <w:r>
+        <w:lastRenderedPageBreak/>
+        <w:t xml:space="preserve">Figure 4: Cumulative Distribution Plots </w:t>
+      </w:r>
+    </w:p>
+    <w:p>
+      <w:r>
+        <w:drawing>
+          <wp:inline distT="0" distB="0" distL="0" distR="0" wp14:anchorId="76B2005B" wp14:editId="7F8AC331">
+            <wp:extent cx="1854200" cy="7239000"/>
+            <wp:effectExtent l="0" t="0" r="0" b="0"/>
+            <wp:docPr id="169380756" name="Picture 1" descr="A graph of different colored lines&#10;&#10;AI-generated content may be incorrect."/>
+            <wp:cNvGraphicFramePr>
+              <a:graphicFrameLocks xmlns:a="http://schemas.openxmlformats.org/drawingml/2006/main" noChangeAspect="1"/>
+            </wp:cNvGraphicFramePr>
+            <a:graphic xmlns:a="http://schemas.openxmlformats.org/drawingml/2006/main">
+              <a:graphicData uri="http://schemas.openxmlformats.org/drawingml/2006/picture">
+                <pic:pic xmlns:pic="http://schemas.openxmlformats.org/drawingml/2006/picture">
+                  <pic:nvPicPr>
+                    <pic:cNvPr id="169380756" name="Picture 1" descr="A graph of different colored lines&#10;&#10;AI-generated content may be incorrect."/>
+                    <pic:cNvPicPr/>
+                  </pic:nvPicPr>
+                  <pic:blipFill>
+                    <a:blip r:embed="rId7"/>
+                    <a:stretch>
+                      <a:fillRect/>
+                    </a:stretch>
+                  </pic:blipFill>
+                  <pic:spPr>
+                    <a:xfrm>
+                      <a:off x="0" y="0"/>
+                      <a:ext cx="1854200" cy="7239000"/>
+                    </a:xfrm>
+                    <a:prstGeom prst="rect">
+                      <a:avLst/>
+                    </a:prstGeom>
+                  </pic:spPr>
+                </pic:pic>
+              </a:graphicData>
+            </a:graphic>
+          </wp:inline>
+        </w:drawing>
+      </w:r>
+    </w:p>
+    <w:p/>
+    <w:p/>
+    <w:p>
+      <w:r>
+        <w:lastRenderedPageBreak/>
+        <w:t xml:space="preserve">Figure 5: Front end closure protection by stock </w:t>
+      </w:r>
+    </w:p>
+    <w:p>
+      <w:r>
+        <w:rPr>
+          <w:noProof/>
+        </w:rPr>
+        <w:drawing>
+          <wp:inline distT="0" distB="0" distL="0" distR="0" wp14:anchorId="658DEF58" wp14:editId="2C0DC1AE">
+            <wp:extent cx="6299200" cy="5249333"/>
+            <wp:effectExtent l="0" t="0" r="0" b="0"/>
+            <wp:docPr id="1958399640" name="Picture 1" descr="A graph of a diagram&#10;&#10;AI-generated content may be incorrect."/>
+            <wp:cNvGraphicFramePr>
+              <a:graphicFrameLocks xmlns:a="http://schemas.openxmlformats.org/drawingml/2006/main" noChangeAspect="1"/>
+            </wp:cNvGraphicFramePr>
+            <a:graphic xmlns:a="http://schemas.openxmlformats.org/drawingml/2006/main">
+              <a:graphicData uri="http://schemas.openxmlformats.org/drawingml/2006/picture">
+                <pic:pic xmlns:pic="http://schemas.openxmlformats.org/drawingml/2006/picture">
+                  <pic:nvPicPr>
+                    <pic:cNvPr id="1958399640" name="Picture 1" descr="A graph of a diagram&#10;&#10;AI-generated content may be incorrect."/>
+                    <pic:cNvPicPr/>
+                  </pic:nvPicPr>
+                  <pic:blipFill>
+                    <a:blip r:embed="rId8" cstate="print">
+                      <a:extLst>
+                        <a:ext uri="{28A0092B-C50C-407E-A947-70E740481C1C}">
+                          <a14:useLocalDpi xmlns:a14="http://schemas.microsoft.com/office/drawing/2010/main" val="0"/>
+                        </a:ext>
+                      </a:extLst>
+                    </a:blip>
+                    <a:stretch>
+                      <a:fillRect/>
+                    </a:stretch>
+                  </pic:blipFill>
+                  <pic:spPr>
+                    <a:xfrm>
+                      <a:off x="0" y="0"/>
+                      <a:ext cx="6310927" cy="5259106"/>
+                    </a:xfrm>
+                    <a:prstGeom prst="rect">
+                      <a:avLst/>
+                    </a:prstGeom>
+                  </pic:spPr>
+                </pic:pic>
+              </a:graphicData>
+            </a:graphic>
+          </wp:inline>
+        </w:drawing>
       </w:r>
     </w:p>
     <w:sectPr>

</xml_diff>